<commit_message>
[fix] add some parts for define that not detected before
</commit_message>
<xml_diff>
--- a/docs/pdfs/G7 project document.docx
+++ b/docs/pdfs/G7 project document.docx
@@ -233,6 +233,10 @@
     <w:sdt>
       <w:sdtPr>
         <w:rPr>
+          <w:rFonts w:asciiTheme="minorHAnsi" w:eastAsiaTheme="minorHAnsi" w:hAnsiTheme="minorHAnsi" w:cstheme="minorBidi"/>
+          <w:color w:val="auto"/>
+          <w:sz w:val="22"/>
+          <w:szCs w:val="22"/>
           <w:rtl/>
         </w:rPr>
         <w:id w:val="49359084"/>
@@ -243,13 +247,9 @@
       </w:sdtPr>
       <w:sdtEndPr>
         <w:rPr>
-          <w:rFonts w:asciiTheme="minorHAnsi" w:eastAsiaTheme="minorHAnsi" w:hAnsiTheme="minorHAnsi" w:cstheme="minorBidi"/>
           <w:b/>
           <w:bCs/>
           <w:noProof/>
-          <w:color w:val="auto"/>
-          <w:sz w:val="22"/>
-          <w:szCs w:val="22"/>
         </w:rPr>
       </w:sdtEndPr>
       <w:sdtContent>
@@ -1810,7 +1810,7 @@
         <w:pStyle w:val="Heading2"/>
         <w:bidi/>
         <w:rPr>
-          <w:rFonts w:eastAsia="Calibri" w:hint="cs"/>
+          <w:rFonts w:eastAsia="Calibri"/>
           <w:rtl/>
         </w:rPr>
       </w:pPr>
@@ -2674,7 +2674,6 @@
         <w:pStyle w:val="a"/>
         <w:bidi/>
         <w:rPr>
-          <w:rFonts w:hint="cs"/>
           <w:rtl/>
         </w:rPr>
       </w:pPr>
@@ -3576,7 +3575,6 @@
         <w:pStyle w:val="a"/>
         <w:bidi/>
         <w:rPr>
-          <w:rFonts w:hint="cs"/>
           <w:rtl/>
         </w:rPr>
       </w:pPr>
@@ -3798,7 +3796,6 @@
         <w:pStyle w:val="a"/>
         <w:bidi/>
         <w:rPr>
-          <w:rFonts w:hint="cs"/>
           <w:rtl/>
         </w:rPr>
       </w:pPr>
@@ -4709,9 +4706,6 @@
       <w:pPr>
         <w:pStyle w:val="a"/>
         <w:bidi/>
-        <w:rPr>
-          <w:rFonts w:hint="cs"/>
-        </w:rPr>
       </w:pPr>
       <w:r>
         <w:rPr>
@@ -5141,10 +5135,6 @@
       <w:pPr>
         <w:pStyle w:val="a"/>
         <w:bidi/>
-        <w:rPr>
-          <w:rFonts w:hint="cs"/>
-          <w:rtl/>
-        </w:rPr>
       </w:pPr>
       <w:r>
         <w:rPr>
@@ -5281,31 +5271,1040 @@
     </w:p>
     <w:p>
       <w:pPr>
-        <w:pStyle w:val="a"/>
+        <w:keepNext/>
+        <w:pBdr>
+          <w:top w:val="single" w:sz="4" w:space="1" w:color="auto"/>
+          <w:left w:val="single" w:sz="4" w:space="4" w:color="auto"/>
+          <w:bottom w:val="single" w:sz="4" w:space="1" w:color="auto"/>
+          <w:right w:val="single" w:sz="4" w:space="4" w:color="auto"/>
+          <w:between w:val="single" w:sz="4" w:space="1" w:color="auto"/>
+          <w:bar w:val="single" w:sz="4" w:color="auto"/>
+        </w:pBdr>
+        <w:shd w:val="clear" w:color="auto" w:fill="FFFFFF" w:themeFill="background1"/>
+        <w:tabs>
+          <w:tab w:val="left" w:pos="916"/>
+          <w:tab w:val="left" w:pos="1832"/>
+          <w:tab w:val="left" w:pos="2748"/>
+          <w:tab w:val="left" w:pos="3664"/>
+          <w:tab w:val="left" w:pos="4580"/>
+          <w:tab w:val="left" w:pos="5496"/>
+          <w:tab w:val="left" w:pos="6412"/>
+          <w:tab w:val="left" w:pos="7328"/>
+          <w:tab w:val="left" w:pos="8244"/>
+          <w:tab w:val="left" w:pos="9160"/>
+          <w:tab w:val="left" w:pos="10076"/>
+          <w:tab w:val="left" w:pos="10992"/>
+          <w:tab w:val="left" w:pos="11908"/>
+          <w:tab w:val="left" w:pos="12824"/>
+          <w:tab w:val="left" w:pos="13740"/>
+          <w:tab w:val="left" w:pos="14656"/>
+        </w:tabs>
+        <w:spacing w:after="0" w:line="240" w:lineRule="auto"/>
+        <w:rPr>
+          <w:rFonts w:ascii="Courier New" w:eastAsia="Times New Roman" w:hAnsi="Courier New" w:cs="Courier New"/>
+          <w:sz w:val="20"/>
+          <w:szCs w:val="20"/>
+        </w:rPr>
+      </w:pPr>
+      <w:r>
+        <w:rPr>
+          <w:rFonts w:ascii="Courier New" w:eastAsia="Times New Roman" w:hAnsi="Courier New" w:cs="Courier New"/>
+          <w:sz w:val="20"/>
+          <w:szCs w:val="20"/>
+        </w:rPr>
+        <w:t xml:space="preserve">from </w:t>
+      </w:r>
+      <w:proofErr w:type="spellStart"/>
+      <w:r>
+        <w:rPr>
+          <w:rFonts w:ascii="Courier New" w:eastAsia="Times New Roman" w:hAnsi="Courier New" w:cs="Courier New"/>
+          <w:sz w:val="20"/>
+          <w:szCs w:val="20"/>
+        </w:rPr>
+        <w:t>pprint</w:t>
+      </w:r>
+      <w:proofErr w:type="spellEnd"/>
+      <w:r>
+        <w:rPr>
+          <w:rFonts w:ascii="Courier New" w:eastAsia="Times New Roman" w:hAnsi="Courier New" w:cs="Courier New"/>
+          <w:sz w:val="20"/>
+          <w:szCs w:val="20"/>
+        </w:rPr>
+        <w:t xml:space="preserve"> import </w:t>
+      </w:r>
+      <w:proofErr w:type="spellStart"/>
+      <w:r>
+        <w:rPr>
+          <w:rFonts w:ascii="Courier New" w:eastAsia="Times New Roman" w:hAnsi="Courier New" w:cs="Courier New"/>
+          <w:sz w:val="20"/>
+          <w:szCs w:val="20"/>
+        </w:rPr>
+        <w:t>pprint</w:t>
+      </w:r>
+      <w:proofErr w:type="spellEnd"/>
+      <w:r>
+        <w:rPr>
+          <w:rFonts w:ascii="Courier New" w:eastAsia="Times New Roman" w:hAnsi="Courier New" w:cs="Courier New"/>
+          <w:sz w:val="20"/>
+          <w:szCs w:val="20"/>
+        </w:rPr>
+        <w:br/>
+      </w:r>
+      <w:r>
+        <w:rPr>
+          <w:rFonts w:ascii="Courier New" w:eastAsia="Times New Roman" w:hAnsi="Courier New" w:cs="Courier New"/>
+          <w:sz w:val="20"/>
+          <w:szCs w:val="20"/>
+        </w:rPr>
+        <w:br/>
+        <w:t>try:</w:t>
+      </w:r>
+      <w:r>
+        <w:rPr>
+          <w:rFonts w:ascii="Courier New" w:eastAsia="Times New Roman" w:hAnsi="Courier New" w:cs="Courier New"/>
+          <w:sz w:val="20"/>
+          <w:szCs w:val="20"/>
+        </w:rPr>
+        <w:br/>
+        <w:t xml:space="preserve">    import understand</w:t>
+      </w:r>
+      <w:r>
+        <w:rPr>
+          <w:rFonts w:ascii="Courier New" w:eastAsia="Times New Roman" w:hAnsi="Courier New" w:cs="Courier New"/>
+          <w:sz w:val="20"/>
+          <w:szCs w:val="20"/>
+        </w:rPr>
+        <w:br/>
+        <w:t xml:space="preserve">except </w:t>
+      </w:r>
+      <w:proofErr w:type="spellStart"/>
+      <w:r>
+        <w:rPr>
+          <w:rFonts w:ascii="Courier New" w:eastAsia="Times New Roman" w:hAnsi="Courier New" w:cs="Courier New"/>
+          <w:sz w:val="20"/>
+          <w:szCs w:val="20"/>
+        </w:rPr>
+        <w:t>ImportError</w:t>
+      </w:r>
+      <w:proofErr w:type="spellEnd"/>
+      <w:r>
+        <w:rPr>
+          <w:rFonts w:ascii="Courier New" w:eastAsia="Times New Roman" w:hAnsi="Courier New" w:cs="Courier New"/>
+          <w:sz w:val="20"/>
+          <w:szCs w:val="20"/>
+        </w:rPr>
+        <w:t>:</w:t>
+      </w:r>
+      <w:r>
+        <w:rPr>
+          <w:rFonts w:ascii="Courier New" w:eastAsia="Times New Roman" w:hAnsi="Courier New" w:cs="Courier New"/>
+          <w:sz w:val="20"/>
+          <w:szCs w:val="20"/>
+        </w:rPr>
+        <w:br/>
+        <w:t xml:space="preserve">    print("</w:t>
+      </w:r>
+      <w:proofErr w:type="spellStart"/>
+      <w:r>
+        <w:rPr>
+          <w:rFonts w:ascii="Courier New" w:eastAsia="Times New Roman" w:hAnsi="Courier New" w:cs="Courier New"/>
+          <w:sz w:val="20"/>
+          <w:szCs w:val="20"/>
+        </w:rPr>
+        <w:t>Can not</w:t>
+      </w:r>
+      <w:proofErr w:type="spellEnd"/>
+      <w:r>
+        <w:rPr>
+          <w:rFonts w:ascii="Courier New" w:eastAsia="Times New Roman" w:hAnsi="Courier New" w:cs="Courier New"/>
+          <w:sz w:val="20"/>
+          <w:szCs w:val="20"/>
+        </w:rPr>
+        <w:t xml:space="preserve"> import understand")</w:t>
+      </w:r>
+      <w:r>
+        <w:rPr>
+          <w:rFonts w:ascii="Courier New" w:eastAsia="Times New Roman" w:hAnsi="Courier New" w:cs="Courier New"/>
+          <w:sz w:val="20"/>
+          <w:szCs w:val="20"/>
+        </w:rPr>
+        <w:br/>
+      </w:r>
+      <w:r>
+        <w:rPr>
+          <w:rFonts w:ascii="Courier New" w:eastAsia="Times New Roman" w:hAnsi="Courier New" w:cs="Courier New"/>
+          <w:sz w:val="20"/>
+          <w:szCs w:val="20"/>
+        </w:rPr>
+        <w:br/>
+      </w:r>
+      <w:proofErr w:type="spellStart"/>
+      <w:r>
+        <w:rPr>
+          <w:rFonts w:ascii="Courier New" w:eastAsia="Times New Roman" w:hAnsi="Courier New" w:cs="Courier New"/>
+          <w:sz w:val="20"/>
+          <w:szCs w:val="20"/>
+        </w:rPr>
+        <w:t>db</w:t>
+      </w:r>
+      <w:proofErr w:type="spellEnd"/>
+      <w:r>
+        <w:rPr>
+          <w:rFonts w:ascii="Courier New" w:eastAsia="Times New Roman" w:hAnsi="Courier New" w:cs="Courier New"/>
+          <w:sz w:val="20"/>
+          <w:szCs w:val="20"/>
+        </w:rPr>
+        <w:t xml:space="preserve"> = understand.open(r"D:\works\university\term6\compiler\Project\OpenUnderstand\benchmark\calculator_app\calculator_app\calculator_app1.udb")</w:t>
+      </w:r>
+      <w:r>
+        <w:rPr>
+          <w:rFonts w:ascii="Courier New" w:eastAsia="Times New Roman" w:hAnsi="Courier New" w:cs="Courier New"/>
+          <w:sz w:val="20"/>
+          <w:szCs w:val="20"/>
+        </w:rPr>
+        <w:br/>
+      </w:r>
+      <w:r>
+        <w:rPr>
+          <w:rFonts w:ascii="Courier New" w:eastAsia="Times New Roman" w:hAnsi="Courier New" w:cs="Courier New"/>
+          <w:sz w:val="20"/>
+          <w:szCs w:val="20"/>
+        </w:rPr>
+        <w:br/>
+        <w:t>counter = 0</w:t>
+      </w:r>
+      <w:r>
+        <w:rPr>
+          <w:rFonts w:ascii="Courier New" w:eastAsia="Times New Roman" w:hAnsi="Courier New" w:cs="Courier New"/>
+          <w:sz w:val="20"/>
+          <w:szCs w:val="20"/>
+        </w:rPr>
+        <w:br/>
+      </w:r>
+      <w:r>
+        <w:rPr>
+          <w:rFonts w:ascii="Courier New" w:eastAsia="Times New Roman" w:hAnsi="Courier New" w:cs="Courier New"/>
+          <w:sz w:val="20"/>
+          <w:szCs w:val="20"/>
+        </w:rPr>
+        <w:br/>
+        <w:t xml:space="preserve">for </w:t>
+      </w:r>
+      <w:proofErr w:type="spellStart"/>
+      <w:r>
+        <w:rPr>
+          <w:rFonts w:ascii="Courier New" w:eastAsia="Times New Roman" w:hAnsi="Courier New" w:cs="Courier New"/>
+          <w:sz w:val="20"/>
+          <w:szCs w:val="20"/>
+        </w:rPr>
+        <w:t>ent</w:t>
+      </w:r>
+      <w:proofErr w:type="spellEnd"/>
+      <w:r>
+        <w:rPr>
+          <w:rFonts w:ascii="Courier New" w:eastAsia="Times New Roman" w:hAnsi="Courier New" w:cs="Courier New"/>
+          <w:sz w:val="20"/>
+          <w:szCs w:val="20"/>
+        </w:rPr>
+        <w:t xml:space="preserve"> in </w:t>
+      </w:r>
+      <w:proofErr w:type="spellStart"/>
+      <w:r>
+        <w:rPr>
+          <w:rFonts w:ascii="Courier New" w:eastAsia="Times New Roman" w:hAnsi="Courier New" w:cs="Courier New"/>
+          <w:sz w:val="20"/>
+          <w:szCs w:val="20"/>
+        </w:rPr>
+        <w:t>db.ents</w:t>
+      </w:r>
+      <w:proofErr w:type="spellEnd"/>
+      <w:r>
+        <w:rPr>
+          <w:rFonts w:ascii="Courier New" w:eastAsia="Times New Roman" w:hAnsi="Courier New" w:cs="Courier New"/>
+          <w:sz w:val="20"/>
+          <w:szCs w:val="20"/>
+        </w:rPr>
+        <w:t>():</w:t>
+      </w:r>
+      <w:r>
+        <w:rPr>
+          <w:rFonts w:ascii="Courier New" w:eastAsia="Times New Roman" w:hAnsi="Courier New" w:cs="Courier New"/>
+          <w:sz w:val="20"/>
+          <w:szCs w:val="20"/>
+        </w:rPr>
+        <w:br/>
+        <w:t xml:space="preserve">    for ref in </w:t>
+      </w:r>
+      <w:proofErr w:type="spellStart"/>
+      <w:r>
+        <w:rPr>
+          <w:rFonts w:ascii="Courier New" w:eastAsia="Times New Roman" w:hAnsi="Courier New" w:cs="Courier New"/>
+          <w:sz w:val="20"/>
+          <w:szCs w:val="20"/>
+        </w:rPr>
+        <w:t>ent.refs</w:t>
+      </w:r>
+      <w:proofErr w:type="spellEnd"/>
+      <w:r>
+        <w:rPr>
+          <w:rFonts w:ascii="Courier New" w:eastAsia="Times New Roman" w:hAnsi="Courier New" w:cs="Courier New"/>
+          <w:sz w:val="20"/>
+          <w:szCs w:val="20"/>
+        </w:rPr>
+        <w:t>():</w:t>
+      </w:r>
+      <w:r>
+        <w:rPr>
+          <w:rFonts w:ascii="Courier New" w:eastAsia="Times New Roman" w:hAnsi="Courier New" w:cs="Courier New"/>
+          <w:sz w:val="20"/>
+          <w:szCs w:val="20"/>
+        </w:rPr>
+        <w:br/>
+      </w:r>
+      <w:r>
+        <w:rPr>
+          <w:rFonts w:ascii="Courier New" w:eastAsia="Times New Roman" w:hAnsi="Courier New" w:cs="Courier New"/>
+          <w:sz w:val="20"/>
+          <w:szCs w:val="20"/>
+        </w:rPr>
+        <w:br/>
+        <w:t xml:space="preserve">        if </w:t>
+      </w:r>
+      <w:proofErr w:type="spellStart"/>
+      <w:r>
+        <w:rPr>
+          <w:rFonts w:ascii="Courier New" w:eastAsia="Times New Roman" w:hAnsi="Courier New" w:cs="Courier New"/>
+          <w:sz w:val="20"/>
+          <w:szCs w:val="20"/>
+        </w:rPr>
+        <w:t>ref.kindname</w:t>
+      </w:r>
+      <w:proofErr w:type="spellEnd"/>
+      <w:r>
+        <w:rPr>
+          <w:rFonts w:ascii="Courier New" w:eastAsia="Times New Roman" w:hAnsi="Courier New" w:cs="Courier New"/>
+          <w:sz w:val="20"/>
+          <w:szCs w:val="20"/>
+        </w:rPr>
+        <w:t>() == "Define":</w:t>
+      </w:r>
+      <w:r>
+        <w:rPr>
+          <w:rFonts w:ascii="Courier New" w:eastAsia="Times New Roman" w:hAnsi="Courier New" w:cs="Courier New"/>
+          <w:sz w:val="20"/>
+          <w:szCs w:val="20"/>
+        </w:rPr>
+        <w:br/>
+        <w:t xml:space="preserve">            counter += 1</w:t>
+      </w:r>
+      <w:r>
+        <w:rPr>
+          <w:rFonts w:ascii="Courier New" w:eastAsia="Times New Roman" w:hAnsi="Courier New" w:cs="Courier New"/>
+          <w:sz w:val="20"/>
+          <w:szCs w:val="20"/>
+        </w:rPr>
+        <w:br/>
+        <w:t xml:space="preserve">            </w:t>
+      </w:r>
+      <w:r>
+        <w:rPr>
+          <w:rFonts w:ascii="Courier New" w:eastAsia="Times New Roman" w:hAnsi="Courier New" w:cs="Courier New"/>
+          <w:sz w:val="20"/>
+          <w:szCs w:val="20"/>
+        </w:rPr>
+        <w:br/>
+        <w:t xml:space="preserve">            print("+++++++++++++++++++++++++")</w:t>
+      </w:r>
+      <w:r>
+        <w:rPr>
+          <w:rFonts w:ascii="Courier New" w:eastAsia="Times New Roman" w:hAnsi="Courier New" w:cs="Courier New"/>
+          <w:sz w:val="20"/>
+          <w:szCs w:val="20"/>
+        </w:rPr>
+        <w:br/>
+      </w:r>
+      <w:r>
+        <w:rPr>
+          <w:rFonts w:ascii="Courier New" w:eastAsia="Times New Roman" w:hAnsi="Courier New" w:cs="Courier New"/>
+          <w:sz w:val="20"/>
+          <w:szCs w:val="20"/>
+        </w:rPr>
+        <w:br/>
+        <w:t xml:space="preserve">            print(</w:t>
+      </w:r>
+      <w:proofErr w:type="spellStart"/>
+      <w:r>
+        <w:rPr>
+          <w:rFonts w:ascii="Courier New" w:eastAsia="Times New Roman" w:hAnsi="Courier New" w:cs="Courier New"/>
+          <w:sz w:val="20"/>
+          <w:szCs w:val="20"/>
+        </w:rPr>
+        <w:t>f"entity</w:t>
+      </w:r>
+      <w:proofErr w:type="spellEnd"/>
+      <w:r>
+        <w:rPr>
+          <w:rFonts w:ascii="Courier New" w:eastAsia="Times New Roman" w:hAnsi="Courier New" w:cs="Courier New"/>
+          <w:sz w:val="20"/>
+          <w:szCs w:val="20"/>
+        </w:rPr>
+        <w:t>: {</w:t>
+      </w:r>
+      <w:proofErr w:type="spellStart"/>
+      <w:r>
+        <w:rPr>
+          <w:rFonts w:ascii="Courier New" w:eastAsia="Times New Roman" w:hAnsi="Courier New" w:cs="Courier New"/>
+          <w:sz w:val="20"/>
+          <w:szCs w:val="20"/>
+        </w:rPr>
+        <w:t>ent</w:t>
+      </w:r>
+      <w:proofErr w:type="spellEnd"/>
+      <w:r>
+        <w:rPr>
+          <w:rFonts w:ascii="Courier New" w:eastAsia="Times New Roman" w:hAnsi="Courier New" w:cs="Courier New"/>
+          <w:sz w:val="20"/>
+          <w:szCs w:val="20"/>
+        </w:rPr>
+        <w:t xml:space="preserve">}\n, ref: {ref}\n </w:t>
+      </w:r>
+      <w:proofErr w:type="spellStart"/>
+      <w:r>
+        <w:rPr>
+          <w:rFonts w:ascii="Courier New" w:eastAsia="Times New Roman" w:hAnsi="Courier New" w:cs="Courier New"/>
+          <w:sz w:val="20"/>
+          <w:szCs w:val="20"/>
+        </w:rPr>
+        <w:t>ref.scope</w:t>
+      </w:r>
+      <w:proofErr w:type="spellEnd"/>
+      <w:r>
+        <w:rPr>
+          <w:rFonts w:ascii="Courier New" w:eastAsia="Times New Roman" w:hAnsi="Courier New" w:cs="Courier New"/>
+          <w:sz w:val="20"/>
+          <w:szCs w:val="20"/>
+        </w:rPr>
+        <w:t>: {</w:t>
+      </w:r>
+      <w:proofErr w:type="spellStart"/>
+      <w:r>
+        <w:rPr>
+          <w:rFonts w:ascii="Courier New" w:eastAsia="Times New Roman" w:hAnsi="Courier New" w:cs="Courier New"/>
+          <w:sz w:val="20"/>
+          <w:szCs w:val="20"/>
+        </w:rPr>
+        <w:t>ref.scope</w:t>
+      </w:r>
+      <w:proofErr w:type="spellEnd"/>
+      <w:r>
+        <w:rPr>
+          <w:rFonts w:ascii="Courier New" w:eastAsia="Times New Roman" w:hAnsi="Courier New" w:cs="Courier New"/>
+          <w:sz w:val="20"/>
+          <w:szCs w:val="20"/>
+        </w:rPr>
+        <w:t xml:space="preserve">()}, </w:t>
+      </w:r>
+      <w:proofErr w:type="spellStart"/>
+      <w:r>
+        <w:rPr>
+          <w:rFonts w:ascii="Courier New" w:eastAsia="Times New Roman" w:hAnsi="Courier New" w:cs="Courier New"/>
+          <w:sz w:val="20"/>
+          <w:szCs w:val="20"/>
+        </w:rPr>
+        <w:t>ref.ent</w:t>
+      </w:r>
+      <w:proofErr w:type="spellEnd"/>
+      <w:r>
+        <w:rPr>
+          <w:rFonts w:ascii="Courier New" w:eastAsia="Times New Roman" w:hAnsi="Courier New" w:cs="Courier New"/>
+          <w:sz w:val="20"/>
+          <w:szCs w:val="20"/>
+        </w:rPr>
+        <w:t>: {</w:t>
+      </w:r>
+      <w:proofErr w:type="spellStart"/>
+      <w:r>
+        <w:rPr>
+          <w:rFonts w:ascii="Courier New" w:eastAsia="Times New Roman" w:hAnsi="Courier New" w:cs="Courier New"/>
+          <w:sz w:val="20"/>
+          <w:szCs w:val="20"/>
+        </w:rPr>
+        <w:t>ref.ent</w:t>
+      </w:r>
+      <w:proofErr w:type="spellEnd"/>
+      <w:r>
+        <w:rPr>
+          <w:rFonts w:ascii="Courier New" w:eastAsia="Times New Roman" w:hAnsi="Courier New" w:cs="Courier New"/>
+          <w:sz w:val="20"/>
+          <w:szCs w:val="20"/>
+        </w:rPr>
+        <w:t>()}\n"</w:t>
+      </w:r>
+      <w:r>
+        <w:rPr>
+          <w:rFonts w:ascii="Courier New" w:eastAsia="Times New Roman" w:hAnsi="Courier New" w:cs="Courier New"/>
+          <w:sz w:val="20"/>
+          <w:szCs w:val="20"/>
+        </w:rPr>
+        <w:br/>
+        <w:t xml:space="preserve">                  </w:t>
+      </w:r>
+      <w:proofErr w:type="spellStart"/>
+      <w:r>
+        <w:rPr>
+          <w:rFonts w:ascii="Courier New" w:eastAsia="Times New Roman" w:hAnsi="Courier New" w:cs="Courier New"/>
+          <w:sz w:val="20"/>
+          <w:szCs w:val="20"/>
+        </w:rPr>
+        <w:t>f"ref.line</w:t>
+      </w:r>
+      <w:proofErr w:type="spellEnd"/>
+      <w:r>
+        <w:rPr>
+          <w:rFonts w:ascii="Courier New" w:eastAsia="Times New Roman" w:hAnsi="Courier New" w:cs="Courier New"/>
+          <w:sz w:val="20"/>
+          <w:szCs w:val="20"/>
+        </w:rPr>
+        <w:t>: {</w:t>
+      </w:r>
+      <w:proofErr w:type="spellStart"/>
+      <w:r>
+        <w:rPr>
+          <w:rFonts w:ascii="Courier New" w:eastAsia="Times New Roman" w:hAnsi="Courier New" w:cs="Courier New"/>
+          <w:sz w:val="20"/>
+          <w:szCs w:val="20"/>
+        </w:rPr>
+        <w:t>ref.line</w:t>
+      </w:r>
+      <w:proofErr w:type="spellEnd"/>
+      <w:r>
+        <w:rPr>
+          <w:rFonts w:ascii="Courier New" w:eastAsia="Times New Roman" w:hAnsi="Courier New" w:cs="Courier New"/>
+          <w:sz w:val="20"/>
+          <w:szCs w:val="20"/>
+        </w:rPr>
+        <w:t xml:space="preserve">()}, </w:t>
+      </w:r>
+      <w:proofErr w:type="spellStart"/>
+      <w:r>
+        <w:rPr>
+          <w:rFonts w:ascii="Courier New" w:eastAsia="Times New Roman" w:hAnsi="Courier New" w:cs="Courier New"/>
+          <w:sz w:val="20"/>
+          <w:szCs w:val="20"/>
+        </w:rPr>
+        <w:t>ref.col</w:t>
+      </w:r>
+      <w:proofErr w:type="spellEnd"/>
+      <w:r>
+        <w:rPr>
+          <w:rFonts w:ascii="Courier New" w:eastAsia="Times New Roman" w:hAnsi="Courier New" w:cs="Courier New"/>
+          <w:sz w:val="20"/>
+          <w:szCs w:val="20"/>
+        </w:rPr>
+        <w:t>: {</w:t>
+      </w:r>
+      <w:proofErr w:type="spellStart"/>
+      <w:r>
+        <w:rPr>
+          <w:rFonts w:ascii="Courier New" w:eastAsia="Times New Roman" w:hAnsi="Courier New" w:cs="Courier New"/>
+          <w:sz w:val="20"/>
+          <w:szCs w:val="20"/>
+        </w:rPr>
+        <w:t>ref.column</w:t>
+      </w:r>
+      <w:proofErr w:type="spellEnd"/>
+      <w:r>
+        <w:rPr>
+          <w:rFonts w:ascii="Courier New" w:eastAsia="Times New Roman" w:hAnsi="Courier New" w:cs="Courier New"/>
+          <w:sz w:val="20"/>
+          <w:szCs w:val="20"/>
+        </w:rPr>
+        <w:t xml:space="preserve">()}, </w:t>
+      </w:r>
+      <w:proofErr w:type="spellStart"/>
+      <w:r>
+        <w:rPr>
+          <w:rFonts w:ascii="Courier New" w:eastAsia="Times New Roman" w:hAnsi="Courier New" w:cs="Courier New"/>
+          <w:sz w:val="20"/>
+          <w:szCs w:val="20"/>
+        </w:rPr>
+        <w:t>ref.file</w:t>
+      </w:r>
+      <w:proofErr w:type="spellEnd"/>
+      <w:r>
+        <w:rPr>
+          <w:rFonts w:ascii="Courier New" w:eastAsia="Times New Roman" w:hAnsi="Courier New" w:cs="Courier New"/>
+          <w:sz w:val="20"/>
+          <w:szCs w:val="20"/>
+        </w:rPr>
+        <w:t>: {</w:t>
+      </w:r>
+      <w:proofErr w:type="spellStart"/>
+      <w:r>
+        <w:rPr>
+          <w:rFonts w:ascii="Courier New" w:eastAsia="Times New Roman" w:hAnsi="Courier New" w:cs="Courier New"/>
+          <w:sz w:val="20"/>
+          <w:szCs w:val="20"/>
+        </w:rPr>
+        <w:t>ref.file</w:t>
+      </w:r>
+      <w:proofErr w:type="spellEnd"/>
+      <w:r>
+        <w:rPr>
+          <w:rFonts w:ascii="Courier New" w:eastAsia="Times New Roman" w:hAnsi="Courier New" w:cs="Courier New"/>
+          <w:sz w:val="20"/>
+          <w:szCs w:val="20"/>
+        </w:rPr>
+        <w:t>().name()}")</w:t>
+      </w:r>
+      <w:r>
+        <w:rPr>
+          <w:rFonts w:ascii="Courier New" w:eastAsia="Times New Roman" w:hAnsi="Courier New" w:cs="Courier New"/>
+          <w:sz w:val="20"/>
+          <w:szCs w:val="20"/>
+        </w:rPr>
+        <w:br/>
+        <w:t xml:space="preserve">            print("--------------------------------------------------------")</w:t>
+      </w:r>
+      <w:r>
+        <w:rPr>
+          <w:rFonts w:ascii="Courier New" w:eastAsia="Times New Roman" w:hAnsi="Courier New" w:cs="Courier New"/>
+          <w:sz w:val="20"/>
+          <w:szCs w:val="20"/>
+        </w:rPr>
+        <w:br/>
+        <w:t xml:space="preserve">            print(</w:t>
+      </w:r>
+      <w:proofErr w:type="spellStart"/>
+      <w:r>
+        <w:rPr>
+          <w:rFonts w:ascii="Courier New" w:eastAsia="Times New Roman" w:hAnsi="Courier New" w:cs="Courier New"/>
+          <w:sz w:val="20"/>
+          <w:szCs w:val="20"/>
+        </w:rPr>
+        <w:t>f"ref.ent.name</w:t>
+      </w:r>
+      <w:proofErr w:type="spellEnd"/>
+      <w:r>
+        <w:rPr>
+          <w:rFonts w:ascii="Courier New" w:eastAsia="Times New Roman" w:hAnsi="Courier New" w:cs="Courier New"/>
+          <w:sz w:val="20"/>
+          <w:szCs w:val="20"/>
+        </w:rPr>
+        <w:t>:{</w:t>
+      </w:r>
+      <w:proofErr w:type="spellStart"/>
+      <w:r>
+        <w:rPr>
+          <w:rFonts w:ascii="Courier New" w:eastAsia="Times New Roman" w:hAnsi="Courier New" w:cs="Courier New"/>
+          <w:sz w:val="20"/>
+          <w:szCs w:val="20"/>
+        </w:rPr>
+        <w:t>ref.ent</w:t>
+      </w:r>
+      <w:proofErr w:type="spellEnd"/>
+      <w:r>
+        <w:rPr>
+          <w:rFonts w:ascii="Courier New" w:eastAsia="Times New Roman" w:hAnsi="Courier New" w:cs="Courier New"/>
+          <w:sz w:val="20"/>
+          <w:szCs w:val="20"/>
+        </w:rPr>
+        <w:t xml:space="preserve">().name()}, </w:t>
+      </w:r>
+      <w:proofErr w:type="spellStart"/>
+      <w:r>
+        <w:rPr>
+          <w:rFonts w:ascii="Courier New" w:eastAsia="Times New Roman" w:hAnsi="Courier New" w:cs="Courier New"/>
+          <w:sz w:val="20"/>
+          <w:szCs w:val="20"/>
+        </w:rPr>
+        <w:t>ref.ent.longname</w:t>
+      </w:r>
+      <w:proofErr w:type="spellEnd"/>
+      <w:r>
+        <w:rPr>
+          <w:rFonts w:ascii="Courier New" w:eastAsia="Times New Roman" w:hAnsi="Courier New" w:cs="Courier New"/>
+          <w:sz w:val="20"/>
+          <w:szCs w:val="20"/>
+        </w:rPr>
+        <w:t>:{</w:t>
+      </w:r>
+      <w:proofErr w:type="spellStart"/>
+      <w:r>
+        <w:rPr>
+          <w:rFonts w:ascii="Courier New" w:eastAsia="Times New Roman" w:hAnsi="Courier New" w:cs="Courier New"/>
+          <w:sz w:val="20"/>
+          <w:szCs w:val="20"/>
+        </w:rPr>
+        <w:t>ref.ent</w:t>
+      </w:r>
+      <w:proofErr w:type="spellEnd"/>
+      <w:r>
+        <w:rPr>
+          <w:rFonts w:ascii="Courier New" w:eastAsia="Times New Roman" w:hAnsi="Courier New" w:cs="Courier New"/>
+          <w:sz w:val="20"/>
+          <w:szCs w:val="20"/>
+        </w:rPr>
+        <w:t>().</w:t>
+      </w:r>
+      <w:proofErr w:type="spellStart"/>
+      <w:r>
+        <w:rPr>
+          <w:rFonts w:ascii="Courier New" w:eastAsia="Times New Roman" w:hAnsi="Courier New" w:cs="Courier New"/>
+          <w:sz w:val="20"/>
+          <w:szCs w:val="20"/>
+        </w:rPr>
+        <w:t>longname</w:t>
+      </w:r>
+      <w:proofErr w:type="spellEnd"/>
+      <w:r>
+        <w:rPr>
+          <w:rFonts w:ascii="Courier New" w:eastAsia="Times New Roman" w:hAnsi="Courier New" w:cs="Courier New"/>
+          <w:sz w:val="20"/>
+          <w:szCs w:val="20"/>
+        </w:rPr>
+        <w:t>()} ,</w:t>
+      </w:r>
+      <w:proofErr w:type="spellStart"/>
+      <w:r>
+        <w:rPr>
+          <w:rFonts w:ascii="Courier New" w:eastAsia="Times New Roman" w:hAnsi="Courier New" w:cs="Courier New"/>
+          <w:sz w:val="20"/>
+          <w:szCs w:val="20"/>
+        </w:rPr>
+        <w:t>ref.ent.kind</w:t>
+      </w:r>
+      <w:proofErr w:type="spellEnd"/>
+      <w:r>
+        <w:rPr>
+          <w:rFonts w:ascii="Courier New" w:eastAsia="Times New Roman" w:hAnsi="Courier New" w:cs="Courier New"/>
+          <w:sz w:val="20"/>
+          <w:szCs w:val="20"/>
+        </w:rPr>
+        <w:t>:{</w:t>
+      </w:r>
+      <w:proofErr w:type="spellStart"/>
+      <w:r>
+        <w:rPr>
+          <w:rFonts w:ascii="Courier New" w:eastAsia="Times New Roman" w:hAnsi="Courier New" w:cs="Courier New"/>
+          <w:sz w:val="20"/>
+          <w:szCs w:val="20"/>
+        </w:rPr>
+        <w:t>ref.ent</w:t>
+      </w:r>
+      <w:proofErr w:type="spellEnd"/>
+      <w:r>
+        <w:rPr>
+          <w:rFonts w:ascii="Courier New" w:eastAsia="Times New Roman" w:hAnsi="Courier New" w:cs="Courier New"/>
+          <w:sz w:val="20"/>
+          <w:szCs w:val="20"/>
+        </w:rPr>
+        <w:t>().kind()}\n"</w:t>
+      </w:r>
+      <w:r>
+        <w:rPr>
+          <w:rFonts w:ascii="Courier New" w:eastAsia="Times New Roman" w:hAnsi="Courier New" w:cs="Courier New"/>
+          <w:sz w:val="20"/>
+          <w:szCs w:val="20"/>
+        </w:rPr>
+        <w:br/>
+        <w:t xml:space="preserve">                  </w:t>
+      </w:r>
+      <w:proofErr w:type="spellStart"/>
+      <w:r>
+        <w:rPr>
+          <w:rFonts w:ascii="Courier New" w:eastAsia="Times New Roman" w:hAnsi="Courier New" w:cs="Courier New"/>
+          <w:sz w:val="20"/>
+          <w:szCs w:val="20"/>
+        </w:rPr>
+        <w:t>f"ref.ent.parent</w:t>
+      </w:r>
+      <w:proofErr w:type="spellEnd"/>
+      <w:r>
+        <w:rPr>
+          <w:rFonts w:ascii="Courier New" w:eastAsia="Times New Roman" w:hAnsi="Courier New" w:cs="Courier New"/>
+          <w:sz w:val="20"/>
+          <w:szCs w:val="20"/>
+        </w:rPr>
+        <w:t>:{</w:t>
+      </w:r>
+      <w:proofErr w:type="spellStart"/>
+      <w:r>
+        <w:rPr>
+          <w:rFonts w:ascii="Courier New" w:eastAsia="Times New Roman" w:hAnsi="Courier New" w:cs="Courier New"/>
+          <w:sz w:val="20"/>
+          <w:szCs w:val="20"/>
+        </w:rPr>
+        <w:t>ref.ent</w:t>
+      </w:r>
+      <w:proofErr w:type="spellEnd"/>
+      <w:r>
+        <w:rPr>
+          <w:rFonts w:ascii="Courier New" w:eastAsia="Times New Roman" w:hAnsi="Courier New" w:cs="Courier New"/>
+          <w:sz w:val="20"/>
+          <w:szCs w:val="20"/>
+        </w:rPr>
+        <w:t>().parent()}, ref.ent.value:{ref.ent().value()},ref.ent.type:{ref.ent().type()}\n")</w:t>
+      </w:r>
+      <w:r>
+        <w:rPr>
+          <w:rFonts w:ascii="Courier New" w:eastAsia="Times New Roman" w:hAnsi="Courier New" w:cs="Courier New"/>
+          <w:sz w:val="20"/>
+          <w:szCs w:val="20"/>
+        </w:rPr>
+        <w:br/>
+        <w:t xml:space="preserve">            print("--------------------------------------------------------")</w:t>
+      </w:r>
+      <w:r>
+        <w:rPr>
+          <w:rFonts w:ascii="Courier New" w:eastAsia="Times New Roman" w:hAnsi="Courier New" w:cs="Courier New"/>
+          <w:sz w:val="20"/>
+          <w:szCs w:val="20"/>
+        </w:rPr>
+        <w:br/>
+      </w:r>
+      <w:r>
+        <w:rPr>
+          <w:rFonts w:ascii="Courier New" w:eastAsia="Times New Roman" w:hAnsi="Courier New" w:cs="Courier New"/>
+          <w:sz w:val="20"/>
+          <w:szCs w:val="20"/>
+        </w:rPr>
+        <w:br/>
+        <w:t>print(counter)</w:t>
+      </w:r>
+    </w:p>
+    <w:p>
+      <w:pPr>
+        <w:pStyle w:val="Caption"/>
         <w:bidi/>
-        <w:rPr>
-          <w:rtl/>
-        </w:rPr>
-      </w:pPr>
-    </w:p>
-    <w:p>
-      <w:pPr>
-        <w:pStyle w:val="a"/>
+        <w:jc w:val="center"/>
+        <w:rPr>
+          <w:sz w:val="24"/>
+          <w:szCs w:val="24"/>
+        </w:rPr>
+      </w:pPr>
+      <w:r>
+        <w:rPr>
+          <w:sz w:val="24"/>
+          <w:szCs w:val="24"/>
+          <w:rtl/>
+        </w:rPr>
+        <w:t>کد</w:t>
+      </w:r>
+      <w:r>
+        <w:rPr>
+          <w:rFonts w:hint="cs"/>
+          <w:sz w:val="24"/>
+          <w:szCs w:val="24"/>
+          <w:rtl/>
+        </w:rPr>
+        <w:t xml:space="preserve">1 </w:t>
+      </w:r>
+      <w:r>
+        <w:rPr>
+          <w:rFonts w:hint="cs"/>
+          <w:sz w:val="24"/>
+          <w:szCs w:val="24"/>
+          <w:rtl/>
+          <w:lang w:bidi="fa-IR"/>
+        </w:rPr>
+        <w:t xml:space="preserve"> فایل </w:t>
+      </w:r>
+      <w:r>
+        <w:rPr>
+          <w:sz w:val="24"/>
+          <w:szCs w:val="24"/>
+          <w:lang w:bidi="fa-IR"/>
+        </w:rPr>
+        <w:t>test.py</w:t>
+      </w:r>
+    </w:p>
+    <w:p>
+      <w:pPr>
+        <w:tabs>
+          <w:tab w:val="left" w:pos="8370"/>
+        </w:tabs>
+        <w:rPr>
+          <w:rFonts w:ascii="Times New Roman" w:hAnsi="Times New Roman" w:cs="B Nazanin"/>
+          <w:sz w:val="32"/>
+          <w:szCs w:val="32"/>
+          <w:rtl/>
+          <w:lang w:bidi="fa-IR"/>
+        </w:rPr>
+      </w:pPr>
+      <w:r>
+        <w:rPr>
+          <w:rFonts w:ascii="Times New Roman" w:hAnsi="Times New Roman" w:cs="B Nazanin"/>
+          <w:sz w:val="32"/>
+          <w:szCs w:val="32"/>
+          <w:lang w:bidi="fa-IR"/>
+        </w:rPr>
+        <w:lastRenderedPageBreak/>
+        <w:tab/>
+      </w:r>
+    </w:p>
+    <w:p>
+      <w:pPr>
+        <w:tabs>
+          <w:tab w:val="left" w:pos="8370"/>
+        </w:tabs>
         <w:bidi/>
         <w:rPr>
-          <w:rtl/>
-        </w:rPr>
-      </w:pPr>
-      <w:r>
-        <w:rPr>
-          <w:rtl/>
-        </w:rPr>
-        <w:lastRenderedPageBreak/>
+          <w:rFonts w:ascii="Times New Roman" w:hAnsi="Times New Roman" w:cs="B Nazanin"/>
+          <w:sz w:val="32"/>
+          <w:szCs w:val="32"/>
+          <w:rtl/>
+          <w:lang w:bidi="fa-IR"/>
+        </w:rPr>
+      </w:pPr>
+      <w:r>
+        <w:rPr>
+          <w:rFonts w:ascii="Times New Roman" w:hAnsi="Times New Roman" w:cs="B Nazanin" w:hint="cs"/>
+          <w:sz w:val="32"/>
+          <w:szCs w:val="32"/>
+          <w:rtl/>
+          <w:lang w:bidi="fa-IR"/>
+        </w:rPr>
+        <w:t xml:space="preserve">در ادامه نتایج بدست آمده از اجرای </w:t>
+      </w:r>
+      <w:proofErr w:type="spellStart"/>
+      <w:r>
+        <w:rPr>
+          <w:rFonts w:ascii="Times New Roman" w:hAnsi="Times New Roman" w:cs="B Nazanin" w:hint="cs"/>
+          <w:sz w:val="32"/>
+          <w:szCs w:val="32"/>
+          <w:rtl/>
+          <w:lang w:bidi="fa-IR"/>
+        </w:rPr>
+        <w:t>برنامه‌ی</w:t>
+      </w:r>
+      <w:proofErr w:type="spellEnd"/>
+      <w:r>
+        <w:rPr>
+          <w:rFonts w:ascii="Times New Roman" w:hAnsi="Times New Roman" w:cs="B Nazanin" w:hint="cs"/>
+          <w:sz w:val="32"/>
+          <w:szCs w:val="32"/>
+          <w:rtl/>
+          <w:lang w:bidi="fa-IR"/>
+        </w:rPr>
+        <w:t xml:space="preserve"> </w:t>
+      </w:r>
+      <w:proofErr w:type="spellStart"/>
+      <w:r>
+        <w:rPr>
+          <w:rFonts w:ascii="Times New Roman" w:hAnsi="Times New Roman" w:cs="B Nazanin"/>
+          <w:sz w:val="32"/>
+          <w:szCs w:val="32"/>
+          <w:lang w:bidi="fa-IR"/>
+        </w:rPr>
+        <w:t>calculator_app</w:t>
+      </w:r>
+      <w:proofErr w:type="spellEnd"/>
+      <w:r>
+        <w:rPr>
+          <w:rFonts w:ascii="Times New Roman" w:hAnsi="Times New Roman" w:cs="B Nazanin" w:hint="cs"/>
+          <w:sz w:val="32"/>
+          <w:szCs w:val="32"/>
+          <w:rtl/>
+          <w:lang w:bidi="fa-IR"/>
+        </w:rPr>
+        <w:t xml:space="preserve"> توسط </w:t>
+      </w:r>
+      <w:proofErr w:type="spellStart"/>
+      <w:r>
+        <w:rPr>
+          <w:rFonts w:ascii="Times New Roman" w:hAnsi="Times New Roman" w:cs="B Nazanin" w:hint="cs"/>
+          <w:sz w:val="32"/>
+          <w:szCs w:val="32"/>
+          <w:rtl/>
+          <w:lang w:bidi="fa-IR"/>
+        </w:rPr>
+        <w:t>برنامه‌ی</w:t>
+      </w:r>
+      <w:proofErr w:type="spellEnd"/>
+      <w:r>
+        <w:rPr>
+          <w:rFonts w:ascii="Times New Roman" w:hAnsi="Times New Roman" w:cs="B Nazanin" w:hint="cs"/>
+          <w:sz w:val="32"/>
+          <w:szCs w:val="32"/>
+          <w:rtl/>
+          <w:lang w:bidi="fa-IR"/>
+        </w:rPr>
+        <w:t xml:space="preserve"> </w:t>
+      </w:r>
+      <w:r>
+        <w:rPr>
+          <w:rFonts w:ascii="Times New Roman" w:hAnsi="Times New Roman" w:cs="B Nazanin"/>
+          <w:sz w:val="32"/>
+          <w:szCs w:val="32"/>
+          <w:lang w:bidi="fa-IR"/>
+        </w:rPr>
+        <w:t>understand</w:t>
+      </w:r>
+      <w:r>
+        <w:rPr>
+          <w:rFonts w:ascii="Times New Roman" w:hAnsi="Times New Roman" w:cs="B Nazanin" w:hint="cs"/>
+          <w:sz w:val="32"/>
+          <w:szCs w:val="32"/>
+          <w:rtl/>
+          <w:lang w:bidi="fa-IR"/>
+        </w:rPr>
+        <w:t xml:space="preserve"> و همچنین توسط کد نوشته </w:t>
+      </w:r>
+      <w:proofErr w:type="spellStart"/>
+      <w:r>
+        <w:rPr>
+          <w:rFonts w:ascii="Times New Roman" w:hAnsi="Times New Roman" w:cs="B Nazanin" w:hint="cs"/>
+          <w:sz w:val="32"/>
+          <w:szCs w:val="32"/>
+          <w:rtl/>
+          <w:lang w:bidi="fa-IR"/>
+        </w:rPr>
+        <w:t>شده‌ی</w:t>
+      </w:r>
+      <w:proofErr w:type="spellEnd"/>
+      <w:r>
+        <w:rPr>
+          <w:rFonts w:ascii="Times New Roman" w:hAnsi="Times New Roman" w:cs="B Nazanin" w:hint="cs"/>
+          <w:sz w:val="32"/>
+          <w:szCs w:val="32"/>
+          <w:rtl/>
+          <w:lang w:bidi="fa-IR"/>
+        </w:rPr>
+        <w:t xml:space="preserve"> ما آورده شده است.</w:t>
+      </w:r>
+    </w:p>
+    <w:p>
+      <w:pPr>
+        <w:tabs>
+          <w:tab w:val="left" w:pos="8370"/>
+        </w:tabs>
+        <w:bidi/>
+        <w:rPr>
+          <w:rFonts w:ascii="Times New Roman" w:hAnsi="Times New Roman" w:cs="B Nazanin"/>
+          <w:sz w:val="32"/>
+          <w:szCs w:val="32"/>
+          <w:lang w:bidi="fa-IR"/>
+        </w:rPr>
+      </w:pPr>
+      <w:r>
+        <w:rPr>
+          <w:rStyle w:val="Char"/>
+          <w:rtl/>
+        </w:rPr>
         <w:drawing>
-          <wp:inline distT="0" distB="0" distL="0" distR="0" wp14:anchorId="748B8185" wp14:editId="37AD2EA8">
-            <wp:extent cx="6067425" cy="5772150"/>
-            <wp:effectExtent l="0" t="0" r="9525" b="0"/>
-            <wp:docPr id="2" name="Picture 2"/>
+          <wp:anchor distT="0" distB="0" distL="114300" distR="114300" simplePos="0" relativeHeight="251668480" behindDoc="0" locked="0" layoutInCell="1" allowOverlap="1" wp14:anchorId="70E2AD72" wp14:editId="7813B4CA">
+            <wp:simplePos x="0" y="0"/>
+            <wp:positionH relativeFrom="margin">
+              <wp:align>right</wp:align>
+            </wp:positionH>
+            <wp:positionV relativeFrom="paragraph">
+              <wp:posOffset>193675</wp:posOffset>
+            </wp:positionV>
+            <wp:extent cx="5943600" cy="5067935"/>
+            <wp:effectExtent l="0" t="0" r="0" b="0"/>
+            <wp:wrapNone/>
+            <wp:docPr id="15" name="Picture 15"/>
             <wp:cNvGraphicFramePr>
               <a:graphicFrameLocks xmlns:a="http://schemas.openxmlformats.org/drawingml/2006/main" noChangeAspect="1"/>
             </wp:cNvGraphicFramePr>
@@ -5317,7 +6316,13 @@
                     <pic:cNvPicPr/>
                   </pic:nvPicPr>
                   <pic:blipFill>
-                    <a:blip r:embed="rId9"/>
+                    <a:blip r:embed="rId9">
+                      <a:extLst>
+                        <a:ext uri="{28A0092B-C50C-407E-A947-70E740481C1C}">
+                          <a14:useLocalDpi xmlns:a14="http://schemas.microsoft.com/office/drawing/2010/main" val="0"/>
+                        </a:ext>
+                      </a:extLst>
+                    </a:blip>
                     <a:stretch>
                       <a:fillRect/>
                     </a:stretch>
@@ -5325,7 +6330,7 @@
                   <pic:spPr>
                     <a:xfrm>
                       <a:off x="0" y="0"/>
-                      <a:ext cx="6067425" cy="5772150"/>
+                      <a:ext cx="5943600" cy="5067935"/>
                     </a:xfrm>
                     <a:prstGeom prst="rect">
                       <a:avLst/>
@@ -5334,207 +6339,9 @@
                 </pic:pic>
               </a:graphicData>
             </a:graphic>
-          </wp:inline>
+          </wp:anchor>
         </w:drawing>
       </w:r>
-    </w:p>
-    <w:p>
-      <w:pPr>
-        <w:tabs>
-          <w:tab w:val="left" w:pos="8370"/>
-        </w:tabs>
-        <w:rPr>
-          <w:rFonts w:ascii="Times New Roman" w:hAnsi="Times New Roman" w:cs="B Nazanin"/>
-          <w:sz w:val="32"/>
-          <w:szCs w:val="32"/>
-          <w:rtl/>
-          <w:lang w:bidi="fa-IR"/>
-        </w:rPr>
-      </w:pPr>
-      <w:r>
-        <w:rPr>
-          <w:rFonts w:ascii="Times New Roman" w:hAnsi="Times New Roman" w:cs="B Nazanin"/>
-          <w:sz w:val="32"/>
-          <w:szCs w:val="32"/>
-          <w:lang w:bidi="fa-IR"/>
-        </w:rPr>
-        <w:tab/>
-      </w:r>
-    </w:p>
-    <w:p>
-      <w:pPr>
-        <w:tabs>
-          <w:tab w:val="left" w:pos="8370"/>
-        </w:tabs>
-        <w:bidi/>
-        <w:rPr>
-          <w:rFonts w:ascii="Times New Roman" w:hAnsi="Times New Roman" w:cs="B Nazanin"/>
-          <w:sz w:val="32"/>
-          <w:szCs w:val="32"/>
-          <w:rtl/>
-          <w:lang w:bidi="fa-IR"/>
-        </w:rPr>
-      </w:pPr>
-      <w:r>
-        <w:rPr>
-          <w:rFonts w:ascii="Times New Roman" w:hAnsi="Times New Roman" w:cs="B Nazanin" w:hint="cs"/>
-          <w:sz w:val="32"/>
-          <w:szCs w:val="32"/>
-          <w:rtl/>
-          <w:lang w:bidi="fa-IR"/>
-        </w:rPr>
-        <w:t xml:space="preserve">در ادامه نتایج بدست آمده از اجرای </w:t>
-      </w:r>
-      <w:proofErr w:type="spellStart"/>
-      <w:r>
-        <w:rPr>
-          <w:rFonts w:ascii="Times New Roman" w:hAnsi="Times New Roman" w:cs="B Nazanin" w:hint="cs"/>
-          <w:sz w:val="32"/>
-          <w:szCs w:val="32"/>
-          <w:rtl/>
-          <w:lang w:bidi="fa-IR"/>
-        </w:rPr>
-        <w:t>برنامه‌ی</w:t>
-      </w:r>
-      <w:proofErr w:type="spellEnd"/>
-      <w:r>
-        <w:rPr>
-          <w:rFonts w:ascii="Times New Roman" w:hAnsi="Times New Roman" w:cs="B Nazanin" w:hint="cs"/>
-          <w:sz w:val="32"/>
-          <w:szCs w:val="32"/>
-          <w:rtl/>
-          <w:lang w:bidi="fa-IR"/>
-        </w:rPr>
-        <w:t xml:space="preserve"> </w:t>
-      </w:r>
-      <w:proofErr w:type="spellStart"/>
-      <w:r>
-        <w:rPr>
-          <w:rFonts w:ascii="Times New Roman" w:hAnsi="Times New Roman" w:cs="B Nazanin"/>
-          <w:sz w:val="32"/>
-          <w:szCs w:val="32"/>
-          <w:lang w:bidi="fa-IR"/>
-        </w:rPr>
-        <w:t>calculator_app</w:t>
-      </w:r>
-      <w:proofErr w:type="spellEnd"/>
-      <w:r>
-        <w:rPr>
-          <w:rFonts w:ascii="Times New Roman" w:hAnsi="Times New Roman" w:cs="B Nazanin" w:hint="cs"/>
-          <w:sz w:val="32"/>
-          <w:szCs w:val="32"/>
-          <w:rtl/>
-          <w:lang w:bidi="fa-IR"/>
-        </w:rPr>
-        <w:t xml:space="preserve"> توسط </w:t>
-      </w:r>
-      <w:proofErr w:type="spellStart"/>
-      <w:r>
-        <w:rPr>
-          <w:rFonts w:ascii="Times New Roman" w:hAnsi="Times New Roman" w:cs="B Nazanin" w:hint="cs"/>
-          <w:sz w:val="32"/>
-          <w:szCs w:val="32"/>
-          <w:rtl/>
-          <w:lang w:bidi="fa-IR"/>
-        </w:rPr>
-        <w:t>برنامه‌ی</w:t>
-      </w:r>
-      <w:proofErr w:type="spellEnd"/>
-      <w:r>
-        <w:rPr>
-          <w:rFonts w:ascii="Times New Roman" w:hAnsi="Times New Roman" w:cs="B Nazanin" w:hint="cs"/>
-          <w:sz w:val="32"/>
-          <w:szCs w:val="32"/>
-          <w:rtl/>
-          <w:lang w:bidi="fa-IR"/>
-        </w:rPr>
-        <w:t xml:space="preserve"> </w:t>
-      </w:r>
-      <w:r>
-        <w:rPr>
-          <w:rFonts w:ascii="Times New Roman" w:hAnsi="Times New Roman" w:cs="B Nazanin"/>
-          <w:sz w:val="32"/>
-          <w:szCs w:val="32"/>
-          <w:lang w:bidi="fa-IR"/>
-        </w:rPr>
-        <w:t>understand</w:t>
-      </w:r>
-      <w:r>
-        <w:rPr>
-          <w:rFonts w:ascii="Times New Roman" w:hAnsi="Times New Roman" w:cs="B Nazanin" w:hint="cs"/>
-          <w:sz w:val="32"/>
-          <w:szCs w:val="32"/>
-          <w:rtl/>
-          <w:lang w:bidi="fa-IR"/>
-        </w:rPr>
-        <w:t xml:space="preserve"> و همچنین توسط کد نوشته </w:t>
-      </w:r>
-      <w:proofErr w:type="spellStart"/>
-      <w:r>
-        <w:rPr>
-          <w:rFonts w:ascii="Times New Roman" w:hAnsi="Times New Roman" w:cs="B Nazanin" w:hint="cs"/>
-          <w:sz w:val="32"/>
-          <w:szCs w:val="32"/>
-          <w:rtl/>
-          <w:lang w:bidi="fa-IR"/>
-        </w:rPr>
-        <w:t>شده‌ی</w:t>
-      </w:r>
-      <w:proofErr w:type="spellEnd"/>
-      <w:r>
-        <w:rPr>
-          <w:rFonts w:ascii="Times New Roman" w:hAnsi="Times New Roman" w:cs="B Nazanin" w:hint="cs"/>
-          <w:sz w:val="32"/>
-          <w:szCs w:val="32"/>
-          <w:rtl/>
-          <w:lang w:bidi="fa-IR"/>
-        </w:rPr>
-        <w:t xml:space="preserve"> ما آورده شده است.</w:t>
-      </w:r>
-    </w:p>
-    <w:p>
-      <w:pPr>
-        <w:tabs>
-          <w:tab w:val="left" w:pos="8370"/>
-        </w:tabs>
-        <w:bidi/>
-        <w:rPr>
-          <w:rFonts w:ascii="Times New Roman" w:hAnsi="Times New Roman" w:cs="B Nazanin"/>
-          <w:sz w:val="32"/>
-          <w:szCs w:val="32"/>
-          <w:rtl/>
-          <w:lang w:bidi="fa-IR"/>
-        </w:rPr>
-      </w:pPr>
-    </w:p>
-    <w:p>
-      <w:pPr>
-        <w:tabs>
-          <w:tab w:val="left" w:pos="8370"/>
-        </w:tabs>
-        <w:bidi/>
-        <w:rPr>
-          <w:rFonts w:ascii="Times New Roman" w:hAnsi="Times New Roman" w:cs="B Nazanin"/>
-          <w:sz w:val="32"/>
-          <w:szCs w:val="32"/>
-          <w:rtl/>
-          <w:lang w:bidi="fa-IR"/>
-        </w:rPr>
-      </w:pPr>
-    </w:p>
-    <w:p>
-      <w:pPr>
-        <w:tabs>
-          <w:tab w:val="left" w:pos="8370"/>
-        </w:tabs>
-        <w:bidi/>
-        <w:rPr>
-          <w:rFonts w:ascii="Times New Roman" w:hAnsi="Times New Roman" w:cs="B Nazanin"/>
-          <w:sz w:val="32"/>
-          <w:szCs w:val="32"/>
-          <w:lang w:bidi="fa-IR"/>
-        </w:rPr>
-      </w:pPr>
     </w:p>
     <w:p>
       <w:pPr>
@@ -5550,22 +6357,41 @@
       </w:pPr>
       <w:r>
         <w:rPr>
+          <w:noProof/>
+        </w:rPr>
+        <w:t xml:space="preserve"> </w:t>
+      </w:r>
+    </w:p>
+    <w:p>
+      <w:pPr>
+        <w:tabs>
+          <w:tab w:val="left" w:pos="8370"/>
+        </w:tabs>
+        <w:bidi/>
+        <w:jc w:val="both"/>
+        <w:rPr>
           <w:rStyle w:val="Char"/>
-        </w:rPr>
-        <w:lastRenderedPageBreak/>
+          <w:rtl/>
+        </w:rPr>
+      </w:pPr>
+      <w:r>
+        <w:rPr>
+          <w:rStyle w:val="Char"/>
+          <w:noProof/>
+        </w:rPr>
         <mc:AlternateContent>
           <mc:Choice Requires="wps">
             <w:drawing>
-              <wp:anchor distT="0" distB="0" distL="114300" distR="114300" simplePos="0" relativeHeight="251661312" behindDoc="0" locked="0" layoutInCell="1" allowOverlap="1" wp14:anchorId="46A89270" wp14:editId="5E442749">
+              <wp:anchor distT="0" distB="0" distL="114300" distR="114300" simplePos="0" relativeHeight="251661312" behindDoc="0" locked="0" layoutInCell="1" allowOverlap="1" wp14:anchorId="46A89270" wp14:editId="7988F457">
                 <wp:simplePos x="0" y="0"/>
-                <wp:positionH relativeFrom="column">
-                  <wp:posOffset>-285750</wp:posOffset>
+                <wp:positionH relativeFrom="margin">
+                  <wp:align>center</wp:align>
                 </wp:positionH>
                 <wp:positionV relativeFrom="paragraph">
-                  <wp:posOffset>5153025</wp:posOffset>
+                  <wp:posOffset>4602480</wp:posOffset>
                 </wp:positionV>
                 <wp:extent cx="6524625" cy="635"/>
-                <wp:effectExtent l="0" t="0" r="0" b="0"/>
+                <wp:effectExtent l="0" t="0" r="9525" b="0"/>
                 <wp:wrapSquare wrapText="bothSides"/>
                 <wp:docPr id="4" name="Text Box 4"/>
                 <wp:cNvGraphicFramePr/>
@@ -5742,7 +6568,7 @@
                 <v:stroke joinstyle="miter"/>
                 <v:path gradientshapeok="t" o:connecttype="rect"/>
               </v:shapetype>
-              <v:shape id="Text Box 4" o:spid="_x0000_s1026" type="#_x0000_t202" style="position:absolute;left:0;text-align:left;margin-left:-22.5pt;margin-top:405.75pt;width:513.75pt;height:.05pt;z-index:251661312;visibility:visible;mso-wrap-style:square;mso-wrap-distance-left:9pt;mso-wrap-distance-top:0;mso-wrap-distance-right:9pt;mso-wrap-distance-bottom:0;mso-position-horizontal:absolute;mso-position-horizontal-relative:text;mso-position-vertical:absolute;mso-position-vertical-relative:text;v-text-anchor:top" o:gfxdata="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" stroked="f">
+              <v:shape id="Text Box 4" o:spid="_x0000_s1026" type="#_x0000_t202" style="position:absolute;left:0;text-align:left;margin-left:0;margin-top:362.4pt;width:513.75pt;height:.05pt;z-index:251661312;visibility:visible;mso-wrap-style:square;mso-wrap-distance-left:9pt;mso-wrap-distance-top:0;mso-wrap-distance-right:9pt;mso-wrap-distance-bottom:0;mso-position-horizontal:center;mso-position-horizontal-relative:margin;mso-position-vertical:absolute;mso-position-vertical-relative:text;v-text-anchor:top" o:gfxdata="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" stroked="f">
                 <v:textbox style="mso-fit-shape-to-text:t" inset="0,0,0,0">
                   <w:txbxContent>
                     <w:p>
@@ -5879,7 +6705,7 @@
                     </w:p>
                   </w:txbxContent>
                 </v:textbox>
-                <w10:wrap type="square"/>
+                <w10:wrap type="square" anchorx="margin"/>
               </v:shape>
             </w:pict>
           </mc:Fallback>
@@ -5888,21 +6714,171 @@
       <w:r>
         <w:rPr>
           <w:rStyle w:val="Char"/>
-          <w:rtl/>
-        </w:rPr>
+          <w:rFonts w:hint="cs"/>
+          <w:rtl/>
+        </w:rPr>
+        <w:t>د</w:t>
+      </w:r>
+      <w:r>
+        <w:rPr>
+          <w:rStyle w:val="Char"/>
+          <w:rFonts w:hint="cs"/>
+          <w:rtl/>
+        </w:rPr>
+        <w:t xml:space="preserve">ر این پروژه در مجموع 148 مورد </w:t>
+      </w:r>
+      <w:r>
+        <w:rPr>
+          <w:rStyle w:val="Char"/>
+        </w:rPr>
+        <w:t xml:space="preserve">define, </w:t>
+      </w:r>
+      <w:proofErr w:type="spellStart"/>
+      <w:r>
+        <w:rPr>
+          <w:rStyle w:val="Char"/>
+        </w:rPr>
+        <w:t>defineby</w:t>
+      </w:r>
+      <w:proofErr w:type="spellEnd"/>
+      <w:r>
+        <w:rPr>
+          <w:rStyle w:val="Char"/>
+          <w:rFonts w:hint="cs"/>
+          <w:rtl/>
+        </w:rPr>
+        <w:t xml:space="preserve"> پیدا شد. به علت اینکه پوشش دادن تمام این موارد در فایل باعث زیاد شدن </w:t>
+      </w:r>
+      <w:proofErr w:type="spellStart"/>
+      <w:r>
+        <w:rPr>
+          <w:rStyle w:val="Char"/>
+          <w:rFonts w:hint="cs"/>
+          <w:rtl/>
+        </w:rPr>
+        <w:t>بیهوده‌ی</w:t>
+      </w:r>
+      <w:proofErr w:type="spellEnd"/>
+      <w:r>
+        <w:rPr>
+          <w:rStyle w:val="Char"/>
+          <w:rFonts w:hint="cs"/>
+          <w:rtl/>
+        </w:rPr>
+        <w:t xml:space="preserve"> حجم </w:t>
+      </w:r>
+      <w:proofErr w:type="spellStart"/>
+      <w:r>
+        <w:rPr>
+          <w:rStyle w:val="Char"/>
+          <w:rFonts w:hint="cs"/>
+          <w:rtl/>
+        </w:rPr>
+        <w:t>داکیومنت</w:t>
+      </w:r>
+      <w:proofErr w:type="spellEnd"/>
+      <w:r>
+        <w:rPr>
+          <w:rStyle w:val="Char"/>
+          <w:rFonts w:hint="cs"/>
+          <w:rtl/>
+        </w:rPr>
+        <w:t xml:space="preserve"> </w:t>
+      </w:r>
+      <w:proofErr w:type="spellStart"/>
+      <w:r>
+        <w:rPr>
+          <w:rStyle w:val="Char"/>
+          <w:rFonts w:hint="cs"/>
+          <w:rtl/>
+        </w:rPr>
+        <w:t>می‌شود</w:t>
+      </w:r>
+      <w:proofErr w:type="spellEnd"/>
+      <w:r>
+        <w:rPr>
+          <w:rStyle w:val="Char"/>
+          <w:rFonts w:hint="cs"/>
+          <w:rtl/>
+        </w:rPr>
+        <w:t xml:space="preserve"> و شاید از کیفیت لازم هم </w:t>
+      </w:r>
+      <w:proofErr w:type="spellStart"/>
+      <w:r>
+        <w:rPr>
+          <w:rStyle w:val="Char"/>
+          <w:rFonts w:hint="cs"/>
+          <w:rtl/>
+        </w:rPr>
+        <w:t>برخوردا</w:t>
+      </w:r>
+      <w:proofErr w:type="spellEnd"/>
+      <w:r>
+        <w:rPr>
+          <w:rStyle w:val="Char"/>
+          <w:rFonts w:hint="cs"/>
+          <w:rtl/>
+        </w:rPr>
+        <w:t xml:space="preserve"> نباشد، بنابراین عکس سایر موارد به طور کامل آورده نشده است و در عکس بعدی تعداد </w:t>
+      </w:r>
+      <w:r>
+        <w:rPr>
+          <w:rStyle w:val="Char"/>
+        </w:rPr>
+        <w:t xml:space="preserve">define, </w:t>
+      </w:r>
+      <w:proofErr w:type="spellStart"/>
+      <w:r>
+        <w:rPr>
+          <w:rStyle w:val="Char"/>
+        </w:rPr>
+        <w:t>defineby</w:t>
+      </w:r>
+      <w:proofErr w:type="spellEnd"/>
+      <w:r>
+        <w:rPr>
+          <w:rStyle w:val="Char"/>
+          <w:rFonts w:hint="cs"/>
+          <w:rtl/>
+        </w:rPr>
+        <w:t xml:space="preserve"> ها آورده شده که بتوانیم با بخش بعدی که نتایج </w:t>
+      </w:r>
+      <w:proofErr w:type="spellStart"/>
+      <w:r>
+        <w:rPr>
+          <w:rStyle w:val="Char"/>
+        </w:rPr>
+        <w:t>openUnderstand</w:t>
+      </w:r>
+      <w:proofErr w:type="spellEnd"/>
+      <w:r>
+        <w:rPr>
+          <w:rStyle w:val="Char"/>
+          <w:rFonts w:hint="cs"/>
+          <w:rtl/>
+        </w:rPr>
+        <w:t xml:space="preserve"> است بهتر مقایسه انجام بدهیم.</w:t>
+      </w:r>
+    </w:p>
+    <w:p>
+      <w:pPr>
+        <w:keepNext/>
+        <w:tabs>
+          <w:tab w:val="left" w:pos="8370"/>
+        </w:tabs>
+        <w:bidi/>
+      </w:pPr>
+      <w:r>
+        <w:rPr>
+          <w:rFonts w:cs="Arial"/>
+          <w:rtl/>
+        </w:rPr>
+        <w:lastRenderedPageBreak/>
         <w:drawing>
-          <wp:anchor distT="0" distB="0" distL="114300" distR="114300" simplePos="0" relativeHeight="251659264" behindDoc="0" locked="0" layoutInCell="1" allowOverlap="1" wp14:anchorId="2767295A" wp14:editId="023D2C24">
-            <wp:simplePos x="0" y="0"/>
-            <wp:positionH relativeFrom="column">
-              <wp:posOffset>-285750</wp:posOffset>
-            </wp:positionH>
-            <wp:positionV relativeFrom="paragraph">
-              <wp:posOffset>0</wp:posOffset>
-            </wp:positionV>
-            <wp:extent cx="6524625" cy="5095875"/>
-            <wp:effectExtent l="0" t="0" r="9525" b="9525"/>
-            <wp:wrapSquare wrapText="bothSides"/>
-            <wp:docPr id="3" name="Picture 3"/>
+          <wp:inline distT="0" distB="0" distL="0" distR="0" wp14:anchorId="0B82DBAB" wp14:editId="401DECA2">
+            <wp:extent cx="5943600" cy="5124450"/>
+            <wp:effectExtent l="0" t="0" r="0" b="0"/>
+            <wp:docPr id="16" name="Picture 16"/>
             <wp:cNvGraphicFramePr>
               <a:graphicFrameLocks xmlns:a="http://schemas.openxmlformats.org/drawingml/2006/main" noChangeAspect="1"/>
             </wp:cNvGraphicFramePr>
@@ -5914,13 +6890,7 @@
                     <pic:cNvPicPr/>
                   </pic:nvPicPr>
                   <pic:blipFill>
-                    <a:blip r:embed="rId10">
-                      <a:extLst>
-                        <a:ext uri="{28A0092B-C50C-407E-A947-70E740481C1C}">
-                          <a14:useLocalDpi xmlns:a14="http://schemas.microsoft.com/office/drawing/2010/main" val="0"/>
-                        </a:ext>
-                      </a:extLst>
-                    </a:blip>
+                    <a:blip r:embed="rId10"/>
                     <a:stretch>
                       <a:fillRect/>
                     </a:stretch>
@@ -5928,213 +6898,7 @@
                   <pic:spPr>
                     <a:xfrm>
                       <a:off x="0" y="0"/>
-                      <a:ext cx="6524625" cy="5095875"/>
-                    </a:xfrm>
-                    <a:prstGeom prst="rect">
-                      <a:avLst/>
-                    </a:prstGeom>
-                  </pic:spPr>
-                </pic:pic>
-              </a:graphicData>
-            </a:graphic>
-            <wp14:sizeRelH relativeFrom="margin">
-              <wp14:pctWidth>0</wp14:pctWidth>
-            </wp14:sizeRelH>
-            <wp14:sizeRelV relativeFrom="margin">
-              <wp14:pctHeight>0</wp14:pctHeight>
-            </wp14:sizeRelV>
-          </wp:anchor>
-        </w:drawing>
-      </w:r>
-      <w:r>
-        <w:rPr>
-          <w:rStyle w:val="Char"/>
-          <w:rFonts w:hint="cs"/>
-          <w:rtl/>
-        </w:rPr>
-        <w:t xml:space="preserve">در این پروژه در مجموع 148 مورد </w:t>
-      </w:r>
-      <w:r>
-        <w:rPr>
-          <w:rStyle w:val="Char"/>
-        </w:rPr>
-        <w:t xml:space="preserve">define, </w:t>
-      </w:r>
-      <w:proofErr w:type="spellStart"/>
-      <w:r>
-        <w:rPr>
-          <w:rStyle w:val="Char"/>
-        </w:rPr>
-        <w:t>defineby</w:t>
-      </w:r>
-      <w:proofErr w:type="spellEnd"/>
-      <w:r>
-        <w:rPr>
-          <w:rStyle w:val="Char"/>
-          <w:rFonts w:hint="cs"/>
-          <w:rtl/>
-        </w:rPr>
-        <w:t xml:space="preserve"> پیدا شد. به علت اینکه پوشش دادن تمام این موارد در فایل باعث زیاد شدن </w:t>
-      </w:r>
-      <w:proofErr w:type="spellStart"/>
-      <w:r>
-        <w:rPr>
-          <w:rStyle w:val="Char"/>
-          <w:rFonts w:hint="cs"/>
-          <w:rtl/>
-        </w:rPr>
-        <w:t>بیهوده‌ی</w:t>
-      </w:r>
-      <w:proofErr w:type="spellEnd"/>
-      <w:r>
-        <w:rPr>
-          <w:rStyle w:val="Char"/>
-          <w:rFonts w:hint="cs"/>
-          <w:rtl/>
-        </w:rPr>
-        <w:t xml:space="preserve"> حجم </w:t>
-      </w:r>
-      <w:proofErr w:type="spellStart"/>
-      <w:r>
-        <w:rPr>
-          <w:rStyle w:val="Char"/>
-          <w:rFonts w:hint="cs"/>
-          <w:rtl/>
-        </w:rPr>
-        <w:t>داکیومنت</w:t>
-      </w:r>
-      <w:proofErr w:type="spellEnd"/>
-      <w:r>
-        <w:rPr>
-          <w:rStyle w:val="Char"/>
-          <w:rFonts w:hint="cs"/>
-          <w:rtl/>
-        </w:rPr>
-        <w:t xml:space="preserve"> </w:t>
-      </w:r>
-      <w:proofErr w:type="spellStart"/>
-      <w:r>
-        <w:rPr>
-          <w:rStyle w:val="Char"/>
-          <w:rFonts w:hint="cs"/>
-          <w:rtl/>
-        </w:rPr>
-        <w:t>می‌شود</w:t>
-      </w:r>
-      <w:proofErr w:type="spellEnd"/>
-      <w:r>
-        <w:rPr>
-          <w:rStyle w:val="Char"/>
-          <w:rFonts w:hint="cs"/>
-          <w:rtl/>
-        </w:rPr>
-        <w:t xml:space="preserve"> و شاید از کیفیت لازم هم </w:t>
-      </w:r>
-      <w:proofErr w:type="spellStart"/>
-      <w:r>
-        <w:rPr>
-          <w:rStyle w:val="Char"/>
-          <w:rFonts w:hint="cs"/>
-          <w:rtl/>
-        </w:rPr>
-        <w:t>برخوردا</w:t>
-      </w:r>
-      <w:proofErr w:type="spellEnd"/>
-      <w:r>
-        <w:rPr>
-          <w:rStyle w:val="Char"/>
-          <w:rFonts w:hint="cs"/>
-          <w:rtl/>
-        </w:rPr>
-        <w:t xml:space="preserve"> نباشد، بنابراین عکس سایر موارد به طور کامل آورده نشده است و در عکس بعدی تعداد </w:t>
-      </w:r>
-      <w:r>
-        <w:rPr>
-          <w:rStyle w:val="Char"/>
-        </w:rPr>
-        <w:t xml:space="preserve">define, </w:t>
-      </w:r>
-      <w:proofErr w:type="spellStart"/>
-      <w:r>
-        <w:rPr>
-          <w:rStyle w:val="Char"/>
-        </w:rPr>
-        <w:t>defineby</w:t>
-      </w:r>
-      <w:proofErr w:type="spellEnd"/>
-      <w:r>
-        <w:rPr>
-          <w:rStyle w:val="Char"/>
-          <w:rFonts w:hint="cs"/>
-          <w:rtl/>
-        </w:rPr>
-        <w:t xml:space="preserve"> ها آورده شده که بتوانیم با بخش بعدی که نتایج </w:t>
-      </w:r>
-      <w:proofErr w:type="spellStart"/>
-      <w:r>
-        <w:rPr>
-          <w:rStyle w:val="Char"/>
-        </w:rPr>
-        <w:t>openUnderstand</w:t>
-      </w:r>
-      <w:proofErr w:type="spellEnd"/>
-      <w:r>
-        <w:rPr>
-          <w:rStyle w:val="Char"/>
-          <w:rFonts w:hint="cs"/>
-          <w:rtl/>
-        </w:rPr>
-        <w:t xml:space="preserve"> است بهتر مقایسه انجام بدهیم.</w:t>
-      </w:r>
-    </w:p>
-    <w:p>
-      <w:pPr>
-        <w:keepNext/>
-        <w:tabs>
-          <w:tab w:val="left" w:pos="8370"/>
-        </w:tabs>
-        <w:bidi/>
-      </w:pPr>
-      <w:r>
-        <w:rPr>
-          <w:rStyle w:val="Char"/>
-        </w:rPr>
-        <w:lastRenderedPageBreak/>
-        <w:t xml:space="preserve"> </w:t>
-      </w:r>
-      <w:r>
-        <w:rPr>
-          <w:rFonts w:ascii="Times New Roman" w:hAnsi="Times New Roman" w:cs="B Nazanin"/>
-          <w:sz w:val="32"/>
-          <w:szCs w:val="32"/>
-          <w:rtl/>
-          <w:lang w:bidi="fa-IR"/>
-        </w:rPr>
-        <w:drawing>
-          <wp:inline distT="0" distB="0" distL="0" distR="0" wp14:anchorId="6581B9F2" wp14:editId="4AAEFA20">
-            <wp:extent cx="6134100" cy="4467225"/>
-            <wp:effectExtent l="0" t="0" r="0" b="9525"/>
-            <wp:docPr id="5" name="Picture 5"/>
-            <wp:cNvGraphicFramePr>
-              <a:graphicFrameLocks xmlns:a="http://schemas.openxmlformats.org/drawingml/2006/main" noChangeAspect="1"/>
-            </wp:cNvGraphicFramePr>
-            <a:graphic xmlns:a="http://schemas.openxmlformats.org/drawingml/2006/main">
-              <a:graphicData uri="http://schemas.openxmlformats.org/drawingml/2006/picture">
-                <pic:pic xmlns:pic="http://schemas.openxmlformats.org/drawingml/2006/picture">
-                  <pic:nvPicPr>
-                    <pic:cNvPr id="1" name=""/>
-                    <pic:cNvPicPr/>
-                  </pic:nvPicPr>
-                  <pic:blipFill>
-                    <a:blip r:embed="rId11"/>
-                    <a:stretch>
-                      <a:fillRect/>
-                    </a:stretch>
-                  </pic:blipFill>
-                  <pic:spPr>
-                    <a:xfrm>
-                      <a:off x="0" y="0"/>
-                      <a:ext cx="6134100" cy="4467225"/>
+                      <a:ext cx="5943600" cy="5124450"/>
                     </a:xfrm>
                     <a:prstGeom prst="rect">
                       <a:avLst/>
@@ -6334,61 +7098,7 @@
       <w:pPr>
         <w:pStyle w:val="a"/>
         <w:bidi/>
-        <w:rPr>
-          <w:rtl/>
-        </w:rPr>
-      </w:pPr>
-      <w:r>
-        <w:rPr>
-          <w:rFonts w:hint="cs"/>
-          <w:rtl/>
-        </w:rPr>
-        <w:t xml:space="preserve">در </w:t>
-      </w:r>
-      <w:proofErr w:type="spellStart"/>
-      <w:r>
-        <w:rPr>
-          <w:rFonts w:hint="cs"/>
-          <w:rtl/>
-        </w:rPr>
-        <w:t>عکس‌های</w:t>
-      </w:r>
-      <w:proofErr w:type="spellEnd"/>
-      <w:r>
-        <w:rPr>
-          <w:rFonts w:hint="cs"/>
-          <w:rtl/>
-        </w:rPr>
-        <w:t xml:space="preserve"> بعدی، نتایج مربوط به </w:t>
-      </w:r>
-      <w:proofErr w:type="spellStart"/>
-      <w:r>
-        <w:rPr>
-          <w:rFonts w:hint="cs"/>
-          <w:rtl/>
-        </w:rPr>
-        <w:t>دیتابیس</w:t>
-      </w:r>
-      <w:proofErr w:type="spellEnd"/>
-      <w:r>
-        <w:rPr>
-          <w:rFonts w:hint="cs"/>
-          <w:rtl/>
-        </w:rPr>
-        <w:t xml:space="preserve"> </w:t>
-      </w:r>
-      <w:proofErr w:type="spellStart"/>
-      <w:r>
-        <w:t>OpenUnderstand</w:t>
-      </w:r>
-      <w:proofErr w:type="spellEnd"/>
-      <w:r>
-        <w:rPr>
-          <w:rFonts w:hint="cs"/>
-          <w:rtl/>
-        </w:rPr>
-        <w:t xml:space="preserve"> آورده شده است.</w:t>
-      </w:r>
+      </w:pPr>
     </w:p>
     <w:p>
       <w:pPr>
@@ -6399,6 +7109,69 @@
         </w:rPr>
       </w:pPr>
       <w:r>
+        <w:rPr>
+          <w:rFonts w:hint="cs"/>
+          <w:rtl/>
+        </w:rPr>
+        <w:t xml:space="preserve">در </w:t>
+      </w:r>
+      <w:proofErr w:type="spellStart"/>
+      <w:r>
+        <w:rPr>
+          <w:rFonts w:hint="cs"/>
+          <w:rtl/>
+        </w:rPr>
+        <w:t>عکس‌های</w:t>
+      </w:r>
+      <w:proofErr w:type="spellEnd"/>
+      <w:r>
+        <w:rPr>
+          <w:rFonts w:hint="cs"/>
+          <w:rtl/>
+        </w:rPr>
+        <w:t xml:space="preserve"> بعدی، نتایج مربوط به </w:t>
+      </w:r>
+      <w:proofErr w:type="spellStart"/>
+      <w:r>
+        <w:rPr>
+          <w:rFonts w:hint="cs"/>
+          <w:rtl/>
+        </w:rPr>
+        <w:t>دیتابیس</w:t>
+      </w:r>
+      <w:proofErr w:type="spellEnd"/>
+      <w:r>
+        <w:rPr>
+          <w:rFonts w:hint="cs"/>
+          <w:rtl/>
+        </w:rPr>
+        <w:t xml:space="preserve"> </w:t>
+      </w:r>
+      <w:proofErr w:type="spellStart"/>
+      <w:r>
+        <w:t>OpenUnderstand</w:t>
+      </w:r>
+      <w:proofErr w:type="spellEnd"/>
+      <w:r>
+        <w:rPr>
+          <w:rFonts w:hint="cs"/>
+          <w:rtl/>
+        </w:rPr>
+        <w:t xml:space="preserve"> آورده شده است.</w:t>
+      </w:r>
+    </w:p>
+    <w:p>
+      <w:pPr>
+        <w:pStyle w:val="a"/>
+        <w:bidi/>
+        <w:rPr>
+          <w:rtl/>
+        </w:rPr>
+      </w:pPr>
+      <w:r>
+        <w:rPr>
+          <w:noProof/>
+        </w:rPr>
         <w:lastRenderedPageBreak/>
         <w:drawing>
           <wp:anchor distT="0" distB="0" distL="114300" distR="114300" simplePos="0" relativeHeight="251662336" behindDoc="0" locked="0" layoutInCell="1" allowOverlap="1" wp14:anchorId="7CD996F5" wp14:editId="387A4263">
@@ -6424,7 +7197,7 @@
                     <pic:cNvPicPr/>
                   </pic:nvPicPr>
                   <pic:blipFill>
-                    <a:blip r:embed="rId12">
+                    <a:blip r:embed="rId11">
                       <a:extLst>
                         <a:ext uri="{28A0092B-C50C-407E-A947-70E740481C1C}">
                           <a14:useLocalDpi xmlns:a14="http://schemas.microsoft.com/office/drawing/2010/main" val="0"/>
@@ -6455,6 +7228,7 @@
       </w:r>
       <w:r>
         <w:rPr>
+          <w:noProof/>
           <w:rtl/>
         </w:rPr>
         <w:drawing>
@@ -6481,7 +7255,7 @@
                     <pic:cNvPicPr/>
                   </pic:nvPicPr>
                   <pic:blipFill>
-                    <a:blip r:embed="rId13">
+                    <a:blip r:embed="rId12">
                       <a:extLst>
                         <a:ext uri="{28A0092B-C50C-407E-A947-70E740481C1C}">
                           <a14:useLocalDpi xmlns:a14="http://schemas.microsoft.com/office/drawing/2010/main" val="0"/>
@@ -6520,6 +7294,7 @@
       </w:pPr>
       <w:r>
         <w:rPr>
+          <w:noProof/>
           <w:lang w:bidi="fa-IR"/>
         </w:rPr>
         <w:lastRenderedPageBreak/>
@@ -6547,7 +7322,7 @@
                     <pic:cNvPicPr/>
                   </pic:nvPicPr>
                   <pic:blipFill>
-                    <a:blip r:embed="rId14">
+                    <a:blip r:embed="rId13">
                       <a:extLst>
                         <a:ext uri="{28A0092B-C50C-407E-A947-70E740481C1C}">
                           <a14:useLocalDpi xmlns:a14="http://schemas.microsoft.com/office/drawing/2010/main" val="0"/>
@@ -6578,6 +7353,7 @@
       </w:r>
       <w:r>
         <w:rPr>
+          <w:noProof/>
           <w:lang w:bidi="fa-IR"/>
         </w:rPr>
         <w:drawing>
@@ -6604,7 +7380,7 @@
                     <pic:cNvPicPr/>
                   </pic:nvPicPr>
                   <pic:blipFill>
-                    <a:blip r:embed="rId15">
+                    <a:blip r:embed="rId14">
                       <a:extLst>
                         <a:ext uri="{28A0092B-C50C-407E-A947-70E740481C1C}">
                           <a14:useLocalDpi xmlns:a14="http://schemas.microsoft.com/office/drawing/2010/main" val="0"/>
@@ -6654,7 +7430,6 @@
         <w:bidi/>
         <w:jc w:val="center"/>
         <w:rPr>
-          <w:rFonts w:hint="cs"/>
           <w:sz w:val="24"/>
           <w:szCs w:val="24"/>
           <w:rtl/>
@@ -6738,6 +7513,7 @@
       <w:proofErr w:type="spellEnd"/>
       <w:r>
         <w:rPr>
+          <w:noProof/>
           <w:sz w:val="24"/>
           <w:szCs w:val="24"/>
           <w:lang w:bidi="fa-IR"/>
@@ -6766,7 +7542,7 @@
                     <pic:cNvPicPr/>
                   </pic:nvPicPr>
                   <pic:blipFill>
-                    <a:blip r:embed="rId16">
+                    <a:blip r:embed="rId15">
                       <a:extLst>
                         <a:ext uri="{28A0092B-C50C-407E-A947-70E740481C1C}">
                           <a14:useLocalDpi xmlns:a14="http://schemas.microsoft.com/office/drawing/2010/main" val="0"/>
@@ -6797,6 +7573,7 @@
       </w:r>
       <w:r>
         <w:rPr>
+          <w:noProof/>
           <w:sz w:val="24"/>
           <w:szCs w:val="24"/>
           <w:lang w:bidi="fa-IR"/>
@@ -6825,7 +7602,7 @@
                     <pic:cNvPicPr/>
                   </pic:nvPicPr>
                   <pic:blipFill>
-                    <a:blip r:embed="rId17">
+                    <a:blip r:embed="rId16">
                       <a:extLst>
                         <a:ext uri="{28A0092B-C50C-407E-A947-70E740481C1C}">
                           <a14:useLocalDpi xmlns:a14="http://schemas.microsoft.com/office/drawing/2010/main" val="0"/>
@@ -7624,7 +8401,6 @@
         <w:pStyle w:val="a"/>
         <w:bidi/>
         <w:rPr>
-          <w:rFonts w:hint="cs"/>
           <w:rtl/>
           <w:lang w:bidi="ar-SA"/>
         </w:rPr>

</xml_diff>